<commit_message>
feat: add resources from D class
</commit_message>
<xml_diff>
--- a/Problem/D Class/D class problem.docx
+++ b/Problem/D Class/D class problem.docx
@@ -3,7 +3,17 @@
 <w:document xmlns:wpc="http://schemas.microsoft.com/office/word/2010/wordprocessingCanvas" xmlns:cx="http://schemas.microsoft.com/office/drawing/2014/chartex" xmlns:cx1="http://schemas.microsoft.com/office/drawing/2015/9/8/chartex" xmlns:cx2="http://schemas.microsoft.com/office/drawing/2015/10/21/chartex" xmlns:cx3="http://schemas.microsoft.com/office/drawing/2016/5/9/chartex" xmlns:cx4="http://schemas.microsoft.com/office/drawing/2016/5/10/chartex" xmlns:cx5="http://schemas.microsoft.com/office/drawing/2016/5/11/chartex" xmlns:cx6="http://schemas.microsoft.com/office/drawing/2016/5/12/chartex" xmlns:cx7="http://schemas.microsoft.com/office/drawing/2016/5/13/chartex" xmlns:cx8="http://schemas.microsoft.com/office/drawing/2016/5/14/chartex" xmlns:mc="http://schemas.openxmlformats.org/markup-compatibility/2006" xmlns:aink="http://schemas.microsoft.com/office/drawing/2016/ink" xmlns:am3d="http://schemas.microsoft.com/office/drawing/2017/model3d" xmlns:o="urn:schemas-microsoft-com:office:office" xmlns:oel="http://schemas.microsoft.com/office/2019/extlst" xmlns:r="http://schemas.openxmlformats.org/officeDocument/2006/relationships" xmlns:m="http://schemas.openxmlformats.org/officeDocument/2006/math" xmlns:v="urn:schemas-microsoft-com:vml" xmlns:wp14="http://schemas.microsoft.com/office/word/2010/wordprocessingDrawing" xmlns:wp="http://schemas.openxmlformats.org/drawingml/2006/wordprocessingDrawing" xmlns:w10="urn:schemas-microsoft-com:office:word" xmlns:w="http://schemas.openxmlformats.org/wordprocessingml/2006/main" xmlns:w14="http://schemas.microsoft.com/office/word/2010/wordml" xmlns:w15="http://schemas.microsoft.com/office/word/2012/wordml" xmlns:w16cex="http://schemas.microsoft.com/office/word/2018/wordml/cex" xmlns:w16cid="http://schemas.microsoft.com/office/word/2016/wordml/cid" xmlns:w16="http://schemas.microsoft.com/office/word/2018/wordml" xmlns:w16sdtdh="http://schemas.microsoft.com/office/word/2020/wordml/sdtdatahash" xmlns:w16se="http://schemas.microsoft.com/office/word/2015/wordml/symex" xmlns:wpg="http://schemas.microsoft.com/office/word/2010/wordprocessingGroup" xmlns:wpi="http://schemas.microsoft.com/office/word/2010/wordprocessingInk" xmlns:wne="http://schemas.microsoft.com/office/word/2006/wordml" xmlns:wps="http://schemas.microsoft.com/office/word/2010/wordprocessingShape" mc:Ignorable="w14 w15 w16se w16cid w16 w16cex w16sdtdh wp14">
   <w:body>
     <w:p>
-      <w:hyperlink r:id="rId4" w:history="1">
+      <w:hyperlink r:id="rId5" w:history="1">
+        <w:r>
+          <w:rPr>
+            <w:rStyle w:val="Hyperlink"/>
+          </w:rPr>
+          <w:t>https://www.spoj.com/problems/DCEPC11H/</w:t>
+        </w:r>
+      </w:hyperlink>
+    </w:p>
+    <w:p>
+      <w:hyperlink r:id="rId6" w:history="1">
         <w:r>
           <w:rPr>
             <w:rStyle w:val="Hyperlink"/>
@@ -13,7 +23,7 @@
       </w:hyperlink>
     </w:p>
     <w:p>
-      <w:hyperlink r:id="rId5" w:history="1">
+      <w:hyperlink r:id="rId7" w:history="1">
         <w:r>
           <w:rPr>
             <w:rStyle w:val="Hyperlink"/>
@@ -23,7 +33,37 @@
       </w:hyperlink>
     </w:p>
     <w:p>
-      <w:hyperlink r:id="rId6" w:history="1">
+      <w:hyperlink r:id="rId8" w:history="1">
+        <w:r>
+          <w:rPr>
+            <w:rStyle w:val="Hyperlink"/>
+          </w:rPr>
+          <w:t>https://www.spoj.com/problems/OLDP/</w:t>
+        </w:r>
+      </w:hyperlink>
+    </w:p>
+    <w:p>
+      <w:hyperlink r:id="rId9" w:history="1">
+        <w:r>
+          <w:rPr>
+            <w:rStyle w:val="Hyperlink"/>
+          </w:rPr>
+          <w:t>https://www.spoj.com/problems/LDCSUMAB/</w:t>
+        </w:r>
+      </w:hyperlink>
+    </w:p>
+    <w:p>
+      <w:hyperlink r:id="rId10" w:history="1">
+        <w:r>
+          <w:rPr>
+            <w:rStyle w:val="Hyperlink"/>
+          </w:rPr>
+          <w:t>https://www.spoj.com/problems/TURNLT/</w:t>
+        </w:r>
+      </w:hyperlink>
+    </w:p>
+    <w:p>
+      <w:hyperlink r:id="rId11" w:history="1">
         <w:r>
           <w:rPr>
             <w:rStyle w:val="Hyperlink"/>
@@ -33,7 +73,7 @@
       </w:hyperlink>
     </w:p>
     <w:p>
-      <w:hyperlink r:id="rId7" w:history="1">
+      <w:hyperlink r:id="rId12" w:history="1">
         <w:r>
           <w:rPr>
             <w:rStyle w:val="Hyperlink"/>
@@ -43,7 +83,7 @@
       </w:hyperlink>
     </w:p>
     <w:p>
-      <w:hyperlink r:id="rId8" w:history="1">
+      <w:hyperlink r:id="rId13" w:history="1">
         <w:r>
           <w:rPr>
             <w:rStyle w:val="Hyperlink"/>
@@ -53,7 +93,17 @@
       </w:hyperlink>
     </w:p>
     <w:p>
-      <w:hyperlink r:id="rId9" w:history="1">
+      <w:hyperlink r:id="rId14" w:history="1">
+        <w:r>
+          <w:rPr>
+            <w:rStyle w:val="Hyperlink"/>
+          </w:rPr>
+          <w:t>https://www.spoj.com/problems/TAPS/</w:t>
+        </w:r>
+      </w:hyperlink>
+    </w:p>
+    <w:p>
+      <w:hyperlink r:id="rId15" w:history="1">
         <w:r>
           <w:rPr>
             <w:rStyle w:val="Hyperlink"/>
@@ -63,17 +113,7 @@
       </w:hyperlink>
     </w:p>
     <w:p>
-      <w:hyperlink r:id="rId10" w:history="1">
-        <w:r>
-          <w:rPr>
-            <w:rStyle w:val="Hyperlink"/>
-          </w:rPr>
-          <w:t>https://www.spoj.com/problems/KVAR/</w:t>
-        </w:r>
-      </w:hyperlink>
-    </w:p>
-    <w:p>
-      <w:hyperlink r:id="rId11" w:history="1">
+      <w:hyperlink r:id="rId16" w:history="1">
         <w:r>
           <w:rPr>
             <w:rStyle w:val="Hyperlink"/>
@@ -83,12 +123,12 @@
       </w:hyperlink>
     </w:p>
     <w:p>
-      <w:hyperlink r:id="rId12" w:history="1">
-        <w:r>
-          <w:rPr>
-            <w:rStyle w:val="Hyperlink"/>
-          </w:rPr>
-          <w:t>https://www.spoj.com/problems/TAPS/</w:t>
+      <w:hyperlink r:id="rId17" w:history="1">
+        <w:r>
+          <w:rPr>
+            <w:rStyle w:val="Hyperlink"/>
+          </w:rPr>
+          <w:t>https://www.spoj.com/problems/DCEPC901/</w:t>
         </w:r>
       </w:hyperlink>
     </w:p>
@@ -98,7 +138,7 @@
           <w:rStyle w:val="Hyperlink"/>
         </w:rPr>
       </w:pPr>
-      <w:hyperlink r:id="rId13" w:history="1">
+      <w:hyperlink r:id="rId18" w:history="1">
         <w:r>
           <w:rPr>
             <w:rStyle w:val="Hyperlink"/>
@@ -113,23 +153,31 @@
         <w:tab/>
       </w:r>
     </w:p>
-    <w:p/>
-    <w:p/>
-    <w:p>
-      <w:pPr>
-        <w:rPr>
-          <w:color w:val="0563C1" w:themeColor="hyperlink"/>
-          <w:u w:val="single"/>
-        </w:rPr>
-      </w:pPr>
-      <w:r>
+    <w:p>
+      <w:pPr>
         <w:rPr>
           <w:rStyle w:val="Hyperlink"/>
         </w:rPr>
-        <w:t>not all problem listed</w:t>
-      </w:r>
-    </w:p>
-    <w:p/>
+      </w:pPr>
+      <w:hyperlink r:id="rId19" w:history="1">
+        <w:r>
+          <w:rPr>
+            <w:rStyle w:val="Hyperlink"/>
+          </w:rPr>
+          <w:t>https://www.spoj.com/problems/KVAR/</w:t>
+        </w:r>
+      </w:hyperlink>
+    </w:p>
+    <w:p>
+      <w:hyperlink r:id="rId20" w:history="1">
+        <w:r>
+          <w:rPr>
+            <w:rStyle w:val="Hyperlink"/>
+          </w:rPr>
+          <w:t>https://www.spoj.com/problems/RGBRED/</w:t>
+        </w:r>
+      </w:hyperlink>
+    </w:p>
     <w:sectPr>
       <w:pgSz w:w="11906" w:h="16838"/>
       <w:pgMar w:top="1440" w:right="1440" w:bottom="1440" w:left="1440" w:header="720" w:footer="720" w:gutter="0"/>
@@ -138,6 +186,103 @@
     </w:sectPr>
   </w:body>
 </w:document>
+</file>
+
+<file path=word/numbering.xml><?xml version="1.0" encoding="utf-8"?>
+<w:numbering xmlns:wpc="http://schemas.microsoft.com/office/word/2010/wordprocessingCanvas" xmlns:cx="http://schemas.microsoft.com/office/drawing/2014/chartex" xmlns:cx1="http://schemas.microsoft.com/office/drawing/2015/9/8/chartex" xmlns:cx2="http://schemas.microsoft.com/office/drawing/2015/10/21/chartex" xmlns:cx3="http://schemas.microsoft.com/office/drawing/2016/5/9/chartex" xmlns:cx4="http://schemas.microsoft.com/office/drawing/2016/5/10/chartex" xmlns:cx5="http://schemas.microsoft.com/office/drawing/2016/5/11/chartex" xmlns:cx6="http://schemas.microsoft.com/office/drawing/2016/5/12/chartex" xmlns:cx7="http://schemas.microsoft.com/office/drawing/2016/5/13/chartex" xmlns:cx8="http://schemas.microsoft.com/office/drawing/2016/5/14/chartex" xmlns:mc="http://schemas.openxmlformats.org/markup-compatibility/2006" xmlns:aink="http://schemas.microsoft.com/office/drawing/2016/ink" xmlns:am3d="http://schemas.microsoft.com/office/drawing/2017/model3d" xmlns:o="urn:schemas-microsoft-com:office:office" xmlns:oel="http://schemas.microsoft.com/office/2019/extlst" xmlns:r="http://schemas.openxmlformats.org/officeDocument/2006/relationships" xmlns:m="http://schemas.openxmlformats.org/officeDocument/2006/math" xmlns:v="urn:schemas-microsoft-com:vml" xmlns:wp14="http://schemas.microsoft.com/office/word/2010/wordprocessingDrawing" xmlns:wp="http://schemas.openxmlformats.org/drawingml/2006/wordprocessingDrawing" xmlns:w10="urn:schemas-microsoft-com:office:word" xmlns:w="http://schemas.openxmlformats.org/wordprocessingml/2006/main" xmlns:w14="http://schemas.microsoft.com/office/word/2010/wordml" xmlns:w15="http://schemas.microsoft.com/office/word/2012/wordml" xmlns:w16cex="http://schemas.microsoft.com/office/word/2018/wordml/cex" xmlns:w16cid="http://schemas.microsoft.com/office/word/2016/wordml/cid" xmlns:w16="http://schemas.microsoft.com/office/word/2018/wordml" xmlns:w16sdtdh="http://schemas.microsoft.com/office/word/2020/wordml/sdtdatahash" xmlns:w16se="http://schemas.microsoft.com/office/word/2015/wordml/symex" xmlns:wpg="http://schemas.microsoft.com/office/word/2010/wordprocessingGroup" xmlns:wpi="http://schemas.microsoft.com/office/word/2010/wordprocessingInk" xmlns:wne="http://schemas.microsoft.com/office/word/2006/wordml" xmlns:wps="http://schemas.microsoft.com/office/word/2010/wordprocessingShape" mc:Ignorable="w14 w15 w16se w16cid w16 w16cex w16sdtdh wp14">
+  <w:abstractNum w:abstractNumId="0" w15:restartNumberingAfterBreak="0">
+    <w:nsid w:val="6C0140CB"/>
+    <w:multiLevelType w:val="hybridMultilevel"/>
+    <w:tmpl w:val="256C1938"/>
+    <w:lvl w:ilvl="0" w:tplc="3809000F">
+      <w:start w:val="1"/>
+      <w:numFmt w:val="decimal"/>
+      <w:lvlText w:val="%1."/>
+      <w:lvlJc w:val="left"/>
+      <w:pPr>
+        <w:ind w:left="720" w:hanging="360"/>
+      </w:pPr>
+      <w:rPr>
+        <w:rFonts w:hint="default"/>
+      </w:rPr>
+    </w:lvl>
+    <w:lvl w:ilvl="1" w:tplc="38090019" w:tentative="1">
+      <w:start w:val="1"/>
+      <w:numFmt w:val="lowerLetter"/>
+      <w:lvlText w:val="%2."/>
+      <w:lvlJc w:val="left"/>
+      <w:pPr>
+        <w:ind w:left="1440" w:hanging="360"/>
+      </w:pPr>
+    </w:lvl>
+    <w:lvl w:ilvl="2" w:tplc="3809001B" w:tentative="1">
+      <w:start w:val="1"/>
+      <w:numFmt w:val="lowerRoman"/>
+      <w:lvlText w:val="%3."/>
+      <w:lvlJc w:val="right"/>
+      <w:pPr>
+        <w:ind w:left="2160" w:hanging="180"/>
+      </w:pPr>
+    </w:lvl>
+    <w:lvl w:ilvl="3" w:tplc="3809000F" w:tentative="1">
+      <w:start w:val="1"/>
+      <w:numFmt w:val="decimal"/>
+      <w:lvlText w:val="%4."/>
+      <w:lvlJc w:val="left"/>
+      <w:pPr>
+        <w:ind w:left="2880" w:hanging="360"/>
+      </w:pPr>
+    </w:lvl>
+    <w:lvl w:ilvl="4" w:tplc="38090019" w:tentative="1">
+      <w:start w:val="1"/>
+      <w:numFmt w:val="lowerLetter"/>
+      <w:lvlText w:val="%5."/>
+      <w:lvlJc w:val="left"/>
+      <w:pPr>
+        <w:ind w:left="3600" w:hanging="360"/>
+      </w:pPr>
+    </w:lvl>
+    <w:lvl w:ilvl="5" w:tplc="3809001B" w:tentative="1">
+      <w:start w:val="1"/>
+      <w:numFmt w:val="lowerRoman"/>
+      <w:lvlText w:val="%6."/>
+      <w:lvlJc w:val="right"/>
+      <w:pPr>
+        <w:ind w:left="4320" w:hanging="180"/>
+      </w:pPr>
+    </w:lvl>
+    <w:lvl w:ilvl="6" w:tplc="3809000F" w:tentative="1">
+      <w:start w:val="1"/>
+      <w:numFmt w:val="decimal"/>
+      <w:lvlText w:val="%7."/>
+      <w:lvlJc w:val="left"/>
+      <w:pPr>
+        <w:ind w:left="5040" w:hanging="360"/>
+      </w:pPr>
+    </w:lvl>
+    <w:lvl w:ilvl="7" w:tplc="38090019" w:tentative="1">
+      <w:start w:val="1"/>
+      <w:numFmt w:val="lowerLetter"/>
+      <w:lvlText w:val="%8."/>
+      <w:lvlJc w:val="left"/>
+      <w:pPr>
+        <w:ind w:left="5760" w:hanging="360"/>
+      </w:pPr>
+    </w:lvl>
+    <w:lvl w:ilvl="8" w:tplc="3809001B" w:tentative="1">
+      <w:start w:val="1"/>
+      <w:numFmt w:val="lowerRoman"/>
+      <w:lvlText w:val="%9."/>
+      <w:lvlJc w:val="right"/>
+      <w:pPr>
+        <w:ind w:left="6480" w:hanging="180"/>
+      </w:pPr>
+    </w:lvl>
+  </w:abstractNum>
+  <w:num w:numId="1" w16cid:durableId="1871524740">
+    <w:abstractNumId w:val="0"/>
+  </w:num>
+</w:numbering>
 </file>
 
 <file path=word/styles.xml><?xml version="1.0" encoding="utf-8"?>
@@ -589,6 +734,17 @@
       <w:shd w:val="clear" w:color="auto" w:fill="E1DFDD"/>
     </w:rPr>
   </w:style>
+  <w:style w:type="paragraph" w:styleId="ListParagraph">
+    <w:name w:val="List Paragraph"/>
+    <w:basedOn w:val="Normal"/>
+    <w:uiPriority w:val="34"/>
+    <w:qFormat/>
+    <w:rsid w:val="00411848"/>
+    <w:pPr>
+      <w:ind w:left="720"/>
+      <w:contextualSpacing/>
+    </w:pPr>
+  </w:style>
 </w:styles>
 </file>
 

</xml_diff>